<commit_message>
reworked the tests and finalized the package.json commands
</commit_message>
<xml_diff>
--- a/DOCS/Billed+-+E2E+parcours+employé.docx
+++ b/DOCS/Billed+-+E2E+parcours+employé.docx
@@ -189,6 +189,7 @@
                 <w:szCs w:val="20"/>
               </w:rPr>
             </w:pPr>
+            <w:proofErr w:type="spellStart"/>
             <w:r>
               <w:rPr>
                 <w:rFonts w:ascii="Arial" w:eastAsia="Arial" w:hAnsi="Arial" w:cs="Arial"/>
@@ -199,6 +200,7 @@
               </w:rPr>
               <w:t>Given</w:t>
             </w:r>
+            <w:proofErr w:type="spellEnd"/>
           </w:p>
         </w:tc>
         <w:tc>
@@ -274,6 +276,7 @@
                 <w:szCs w:val="20"/>
               </w:rPr>
             </w:pPr>
+            <w:proofErr w:type="spellStart"/>
             <w:r>
               <w:rPr>
                 <w:rFonts w:ascii="Arial" w:eastAsia="Arial" w:hAnsi="Arial" w:cs="Arial"/>
@@ -284,6 +287,7 @@
               </w:rPr>
               <w:t>When</w:t>
             </w:r>
+            <w:proofErr w:type="spellEnd"/>
           </w:p>
         </w:tc>
         <w:tc>
@@ -322,7 +326,27 @@
                 <w:szCs w:val="22"/>
                 <w:lang w:val="fr-FR"/>
               </w:rPr>
-              <w:t>Je ne remplis pas le champ e-mail ou le champ password du login employé et je clique sur le bouton "Se connecter".</w:t>
+              <w:t xml:space="preserve">Je ne remplis pas le champ e-mail ou le champ </w:t>
+            </w:r>
+            <w:proofErr w:type="spellStart"/>
+            <w:r>
+              <w:rPr>
+                <w:rFonts w:ascii="Arial" w:eastAsia="Arial" w:hAnsi="Arial" w:cs="Arial"/>
+                <w:sz w:val="22"/>
+                <w:szCs w:val="22"/>
+                <w:lang w:val="fr-FR"/>
+              </w:rPr>
+              <w:t>password</w:t>
+            </w:r>
+            <w:proofErr w:type="spellEnd"/>
+            <w:r>
+              <w:rPr>
+                <w:rFonts w:ascii="Arial" w:eastAsia="Arial" w:hAnsi="Arial" w:cs="Arial"/>
+                <w:sz w:val="22"/>
+                <w:szCs w:val="22"/>
+                <w:lang w:val="fr-FR"/>
+              </w:rPr>
+              <w:t xml:space="preserve"> du login employé et je clique sur le bouton "Se connecter".</w:t>
             </w:r>
           </w:p>
         </w:tc>
@@ -360,6 +384,7 @@
                 <w:szCs w:val="20"/>
               </w:rPr>
             </w:pPr>
+            <w:proofErr w:type="spellStart"/>
             <w:r>
               <w:rPr>
                 <w:rFonts w:ascii="Arial" w:eastAsia="Arial" w:hAnsi="Arial" w:cs="Arial"/>
@@ -370,6 +395,7 @@
               </w:rPr>
               <w:t>Then</w:t>
             </w:r>
+            <w:proofErr w:type="spellEnd"/>
           </w:p>
         </w:tc>
         <w:tc>
@@ -560,6 +586,7 @@
                 <w:szCs w:val="20"/>
               </w:rPr>
             </w:pPr>
+            <w:proofErr w:type="spellStart"/>
             <w:r>
               <w:rPr>
                 <w:rFonts w:ascii="Arial" w:eastAsia="Arial" w:hAnsi="Arial" w:cs="Arial"/>
@@ -570,6 +597,7 @@
               </w:rPr>
               <w:t>Given</w:t>
             </w:r>
+            <w:proofErr w:type="spellEnd"/>
           </w:p>
         </w:tc>
         <w:tc>
@@ -645,6 +673,7 @@
                 <w:szCs w:val="20"/>
               </w:rPr>
             </w:pPr>
+            <w:proofErr w:type="spellStart"/>
             <w:r>
               <w:rPr>
                 <w:rFonts w:ascii="Arial" w:eastAsia="Arial" w:hAnsi="Arial" w:cs="Arial"/>
@@ -655,6 +684,7 @@
               </w:rPr>
               <w:t>When</w:t>
             </w:r>
+            <w:proofErr w:type="spellEnd"/>
           </w:p>
         </w:tc>
         <w:tc>
@@ -693,7 +723,27 @@
                 <w:szCs w:val="22"/>
                 <w:lang w:val="fr-FR"/>
               </w:rPr>
-              <w:t>Je remplis le champ e-mail du login employé au mauvais format (sans la forme chaîne@chaîne) et je clique sur le bouton "Se connecter".</w:t>
+              <w:t xml:space="preserve">Je remplis le champ e-mail du login employé au mauvais format (sans la forme </w:t>
+            </w:r>
+            <w:proofErr w:type="spellStart"/>
+            <w:r>
+              <w:rPr>
+                <w:rFonts w:ascii="Arial" w:eastAsia="Arial" w:hAnsi="Arial" w:cs="Arial"/>
+                <w:sz w:val="22"/>
+                <w:szCs w:val="22"/>
+                <w:lang w:val="fr-FR"/>
+              </w:rPr>
+              <w:t>chaîne@chaîne</w:t>
+            </w:r>
+            <w:proofErr w:type="spellEnd"/>
+            <w:r>
+              <w:rPr>
+                <w:rFonts w:ascii="Arial" w:eastAsia="Arial" w:hAnsi="Arial" w:cs="Arial"/>
+                <w:sz w:val="22"/>
+                <w:szCs w:val="22"/>
+                <w:lang w:val="fr-FR"/>
+              </w:rPr>
+              <w:t>) et je clique sur le bouton "Se connecter".</w:t>
             </w:r>
           </w:p>
         </w:tc>
@@ -731,6 +781,7 @@
                 <w:szCs w:val="20"/>
               </w:rPr>
             </w:pPr>
+            <w:proofErr w:type="spellStart"/>
             <w:r>
               <w:rPr>
                 <w:rFonts w:ascii="Arial" w:eastAsia="Arial" w:hAnsi="Arial" w:cs="Arial"/>
@@ -741,6 +792,7 @@
               </w:rPr>
               <w:t>Then</w:t>
             </w:r>
+            <w:proofErr w:type="spellEnd"/>
           </w:p>
         </w:tc>
         <w:tc>
@@ -930,6 +982,7 @@
                 <w:szCs w:val="20"/>
               </w:rPr>
             </w:pPr>
+            <w:proofErr w:type="spellStart"/>
             <w:r>
               <w:rPr>
                 <w:rFonts w:ascii="Arial" w:eastAsia="Arial" w:hAnsi="Arial" w:cs="Arial"/>
@@ -940,6 +993,7 @@
               </w:rPr>
               <w:t>Given</w:t>
             </w:r>
+            <w:proofErr w:type="spellEnd"/>
           </w:p>
         </w:tc>
         <w:tc>
@@ -1015,6 +1069,7 @@
                 <w:szCs w:val="20"/>
               </w:rPr>
             </w:pPr>
+            <w:proofErr w:type="spellStart"/>
             <w:r>
               <w:rPr>
                 <w:rFonts w:ascii="Arial" w:eastAsia="Arial" w:hAnsi="Arial" w:cs="Arial"/>
@@ -1025,6 +1080,7 @@
               </w:rPr>
               <w:t>When</w:t>
             </w:r>
+            <w:proofErr w:type="spellEnd"/>
           </w:p>
         </w:tc>
         <w:tc>
@@ -1063,7 +1119,65 @@
                 <w:szCs w:val="22"/>
                 <w:lang w:val="fr-FR"/>
               </w:rPr>
-              <w:t>Je remplis le champ e-mail du login employé au bon format (sous la forme chaîne@chaîne), le champ password du login administrateur et je clique sur le bouton "Se connecter".</w:t>
+              <w:t xml:space="preserve">Je remplis le champ e-mail du login employé au bon format (sous la forme </w:t>
+            </w:r>
+            <w:proofErr w:type="spellStart"/>
+            <w:r>
+              <w:rPr>
+                <w:rFonts w:ascii="Arial" w:eastAsia="Arial" w:hAnsi="Arial" w:cs="Arial"/>
+                <w:sz w:val="22"/>
+                <w:szCs w:val="22"/>
+                <w:lang w:val="fr-FR"/>
+              </w:rPr>
+              <w:t>chaîne@chaîne</w:t>
+            </w:r>
+            <w:proofErr w:type="spellEnd"/>
+            <w:r>
+              <w:rPr>
+                <w:rFonts w:ascii="Arial" w:eastAsia="Arial" w:hAnsi="Arial" w:cs="Arial"/>
+                <w:sz w:val="22"/>
+                <w:szCs w:val="22"/>
+                <w:lang w:val="fr-FR"/>
+              </w:rPr>
+              <w:t xml:space="preserve">), le champ </w:t>
+            </w:r>
+            <w:proofErr w:type="spellStart"/>
+            <w:r>
+              <w:rPr>
+                <w:rFonts w:ascii="Arial" w:eastAsia="Arial" w:hAnsi="Arial" w:cs="Arial"/>
+                <w:sz w:val="22"/>
+                <w:szCs w:val="22"/>
+                <w:lang w:val="fr-FR"/>
+              </w:rPr>
+              <w:t>password</w:t>
+            </w:r>
+            <w:proofErr w:type="spellEnd"/>
+            <w:r>
+              <w:rPr>
+                <w:rFonts w:ascii="Arial" w:eastAsia="Arial" w:hAnsi="Arial" w:cs="Arial"/>
+                <w:sz w:val="22"/>
+                <w:szCs w:val="22"/>
+                <w:lang w:val="fr-FR"/>
+              </w:rPr>
+              <w:t xml:space="preserve"> du login </w:t>
+            </w:r>
+            <w:r>
+              <w:rPr>
+                <w:rFonts w:ascii="Arial" w:eastAsia="Arial" w:hAnsi="Arial" w:cs="Arial"/>
+                <w:sz w:val="22"/>
+                <w:szCs w:val="22"/>
+                <w:lang w:val="fr-FR"/>
+              </w:rPr>
+              <w:t xml:space="preserve">employé </w:t>
+            </w:r>
+            <w:r>
+              <w:rPr>
+                <w:rFonts w:ascii="Arial" w:eastAsia="Arial" w:hAnsi="Arial" w:cs="Arial"/>
+                <w:sz w:val="22"/>
+                <w:szCs w:val="22"/>
+                <w:lang w:val="fr-FR"/>
+              </w:rPr>
+              <w:t>et je clique sur le bouton "Se connecter".</w:t>
             </w:r>
           </w:p>
         </w:tc>
@@ -1101,6 +1215,7 @@
                 <w:szCs w:val="20"/>
               </w:rPr>
             </w:pPr>
+            <w:proofErr w:type="spellStart"/>
             <w:r>
               <w:rPr>
                 <w:rFonts w:ascii="Arial" w:eastAsia="Arial" w:hAnsi="Arial" w:cs="Arial"/>
@@ -1111,6 +1226,7 @@
               </w:rPr>
               <w:t>Then</w:t>
             </w:r>
+            <w:proofErr w:type="spellEnd"/>
           </w:p>
         </w:tc>
         <w:tc>
@@ -1319,6 +1435,7 @@
                 <w:szCs w:val="20"/>
               </w:rPr>
             </w:pPr>
+            <w:proofErr w:type="spellStart"/>
             <w:r>
               <w:rPr>
                 <w:rFonts w:ascii="Arial" w:eastAsia="Arial" w:hAnsi="Arial" w:cs="Arial"/>
@@ -1329,6 +1446,7 @@
               </w:rPr>
               <w:t>Given</w:t>
             </w:r>
+            <w:proofErr w:type="spellEnd"/>
           </w:p>
         </w:tc>
         <w:tc>
@@ -1376,7 +1494,16 @@
                 <w:szCs w:val="22"/>
                 <w:lang w:val="fr-FR"/>
               </w:rPr>
-              <w:t xml:space="preserve"> (sur la page Bills)</w:t>
+              <w:t xml:space="preserve"> sur la page Bills</w:t>
+            </w:r>
+            <w:r>
+              <w:rPr>
+                <w:rFonts w:ascii="Arial" w:eastAsia="Arial" w:hAnsi="Arial" w:cs="Arial"/>
+                <w:sz w:val="22"/>
+                <w:szCs w:val="22"/>
+                <w:lang w:val="fr-FR"/>
+              </w:rPr>
+              <w:t>.</w:t>
             </w:r>
           </w:p>
         </w:tc>
@@ -1414,6 +1541,7 @@
                 <w:szCs w:val="20"/>
               </w:rPr>
             </w:pPr>
+            <w:proofErr w:type="spellStart"/>
             <w:r>
               <w:rPr>
                 <w:rFonts w:ascii="Arial" w:eastAsia="Arial" w:hAnsi="Arial" w:cs="Arial"/>
@@ -1424,6 +1552,7 @@
               </w:rPr>
               <w:t>When</w:t>
             </w:r>
+            <w:proofErr w:type="spellEnd"/>
           </w:p>
         </w:tc>
         <w:tc>
@@ -1500,6 +1629,7 @@
                 <w:szCs w:val="20"/>
               </w:rPr>
             </w:pPr>
+            <w:proofErr w:type="spellStart"/>
             <w:r>
               <w:rPr>
                 <w:rFonts w:ascii="Arial" w:eastAsia="Arial" w:hAnsi="Arial" w:cs="Arial"/>
@@ -1510,6 +1640,7 @@
               </w:rPr>
               <w:t>Then</w:t>
             </w:r>
+            <w:proofErr w:type="spellEnd"/>
           </w:p>
         </w:tc>
         <w:tc>
@@ -1767,6 +1898,7 @@
                 <w:szCs w:val="20"/>
               </w:rPr>
             </w:pPr>
+            <w:proofErr w:type="spellStart"/>
             <w:r>
               <w:rPr>
                 <w:rFonts w:ascii="Arial" w:eastAsia="Arial" w:hAnsi="Arial" w:cs="Arial"/>
@@ -1777,6 +1909,7 @@
               </w:rPr>
               <w:t>Given</w:t>
             </w:r>
+            <w:proofErr w:type="spellEnd"/>
           </w:p>
         </w:tc>
         <w:tc>
@@ -1816,6 +1949,15 @@
                 <w:lang w:val="fr-FR"/>
               </w:rPr>
               <w:t>Je suis connecté en tant qu’employé</w:t>
+            </w:r>
+            <w:r>
+              <w:rPr>
+                <w:rFonts w:ascii="Arial" w:eastAsia="Arial" w:hAnsi="Arial" w:cs="Arial"/>
+                <w:sz w:val="22"/>
+                <w:szCs w:val="22"/>
+                <w:lang w:val="fr-FR"/>
+              </w:rPr>
+              <w:t xml:space="preserve"> sur la page Bills</w:t>
             </w:r>
             <w:r>
               <w:rPr>
@@ -1862,6 +2004,7 @@
                 <w:szCs w:val="20"/>
               </w:rPr>
             </w:pPr>
+            <w:proofErr w:type="spellStart"/>
             <w:r>
               <w:rPr>
                 <w:rFonts w:ascii="Arial" w:eastAsia="Arial" w:hAnsi="Arial" w:cs="Arial"/>
@@ -1872,6 +2015,7 @@
               </w:rPr>
               <w:t>When</w:t>
             </w:r>
+            <w:proofErr w:type="spellEnd"/>
           </w:p>
         </w:tc>
         <w:tc>
@@ -1966,6 +2110,7 @@
                 <w:szCs w:val="20"/>
               </w:rPr>
             </w:pPr>
+            <w:proofErr w:type="spellStart"/>
             <w:r>
               <w:rPr>
                 <w:rFonts w:ascii="Arial" w:eastAsia="Arial" w:hAnsi="Arial" w:cs="Arial"/>
@@ -1976,6 +2121,7 @@
               </w:rPr>
               <w:t>Then</w:t>
             </w:r>
+            <w:proofErr w:type="spellEnd"/>
           </w:p>
         </w:tc>
         <w:tc>
@@ -2016,6 +2162,7 @@
               </w:rPr>
               <w:t xml:space="preserve">Je suis envoyé sur la page </w:t>
             </w:r>
+            <w:proofErr w:type="spellStart"/>
             <w:r>
               <w:rPr>
                 <w:rFonts w:ascii="Arial" w:eastAsia="Arial" w:hAnsi="Arial" w:cs="Arial"/>
@@ -2025,6 +2172,7 @@
               </w:rPr>
               <w:t>NewBill</w:t>
             </w:r>
+            <w:proofErr w:type="spellEnd"/>
             <w:r>
               <w:rPr>
                 <w:rFonts w:ascii="Arial" w:eastAsia="Arial" w:hAnsi="Arial" w:cs="Arial"/>
@@ -2184,6 +2332,7 @@
                 <w:szCs w:val="20"/>
               </w:rPr>
             </w:pPr>
+            <w:proofErr w:type="spellStart"/>
             <w:r>
               <w:rPr>
                 <w:rFonts w:ascii="Arial" w:eastAsia="Arial" w:hAnsi="Arial" w:cs="Arial"/>
@@ -2194,6 +2343,7 @@
               </w:rPr>
               <w:t>Given</w:t>
             </w:r>
+            <w:proofErr w:type="spellEnd"/>
           </w:p>
         </w:tc>
         <w:tc>
@@ -2232,25 +2382,36 @@
                 <w:szCs w:val="22"/>
                 <w:lang w:val="fr-FR"/>
               </w:rPr>
-              <w:t>Je suis connecté en tant qu’employé et j’ai cliqué sur le bouton "</w:t>
-            </w:r>
-            <w:r>
-              <w:rPr>
-                <w:rFonts w:ascii="Arial" w:eastAsia="Arial" w:hAnsi="Arial" w:cs="Arial"/>
-                <w:sz w:val="22"/>
-                <w:szCs w:val="22"/>
-                <w:lang w:val="fr-FR"/>
-              </w:rPr>
-              <w:t>Nouvelle note de frais</w:t>
-            </w:r>
-            <w:r>
-              <w:rPr>
-                <w:rFonts w:ascii="Arial" w:eastAsia="Arial" w:hAnsi="Arial" w:cs="Arial"/>
-                <w:sz w:val="22"/>
-                <w:szCs w:val="22"/>
-                <w:lang w:val="fr-FR"/>
-              </w:rPr>
-              <w:t>".</w:t>
+              <w:t>Je suis connecté en tant qu’employé</w:t>
+            </w:r>
+            <w:r>
+              <w:rPr>
+                <w:rFonts w:ascii="Arial" w:eastAsia="Arial" w:hAnsi="Arial" w:cs="Arial"/>
+                <w:sz w:val="22"/>
+                <w:szCs w:val="22"/>
+                <w:lang w:val="fr-FR"/>
+              </w:rPr>
+              <w:t xml:space="preserve"> sur la page </w:t>
+            </w:r>
+            <w:proofErr w:type="spellStart"/>
+            <w:r>
+              <w:rPr>
+                <w:rFonts w:ascii="Arial" w:eastAsia="Arial" w:hAnsi="Arial" w:cs="Arial"/>
+                <w:sz w:val="22"/>
+                <w:szCs w:val="22"/>
+                <w:lang w:val="fr-FR"/>
+              </w:rPr>
+              <w:t>NewBill</w:t>
+            </w:r>
+            <w:proofErr w:type="spellEnd"/>
+            <w:r>
+              <w:rPr>
+                <w:rFonts w:ascii="Arial" w:eastAsia="Arial" w:hAnsi="Arial" w:cs="Arial"/>
+                <w:sz w:val="22"/>
+                <w:szCs w:val="22"/>
+                <w:lang w:val="fr-FR"/>
+              </w:rPr>
+              <w:t>.</w:t>
             </w:r>
           </w:p>
         </w:tc>
@@ -2288,6 +2449,7 @@
                 <w:szCs w:val="20"/>
               </w:rPr>
             </w:pPr>
+            <w:proofErr w:type="spellStart"/>
             <w:r>
               <w:rPr>
                 <w:rFonts w:ascii="Arial" w:eastAsia="Arial" w:hAnsi="Arial" w:cs="Arial"/>
@@ -2298,6 +2460,7 @@
               </w:rPr>
               <w:t>When</w:t>
             </w:r>
+            <w:proofErr w:type="spellEnd"/>
           </w:p>
         </w:tc>
         <w:tc>
@@ -2449,7 +2612,41 @@
                 <w:sz w:val="22"/>
                 <w:szCs w:val="22"/>
               </w:rPr>
-              <w:t> »</w:t>
+              <w:t> </w:t>
+            </w:r>
+            <w:proofErr w:type="gramStart"/>
+            <w:r>
+              <w:rPr>
+                <w:rFonts w:ascii="Arial" w:eastAsia="Arial" w:hAnsi="Arial" w:cs="Arial"/>
+                <w:sz w:val="22"/>
+                <w:szCs w:val="22"/>
+              </w:rPr>
+              <w:t>»</w:t>
+            </w:r>
+            <w:r>
+              <w:rPr>
+                <w:rFonts w:ascii="Arial" w:eastAsia="Arial" w:hAnsi="Arial" w:cs="Arial"/>
+                <w:sz w:val="22"/>
+                <w:szCs w:val="22"/>
+              </w:rPr>
+              <w:t xml:space="preserve"> </w:t>
+            </w:r>
+            <w:r>
+              <w:rPr>
+                <w:rFonts w:ascii="Arial" w:eastAsia="Arial" w:hAnsi="Arial" w:cs="Arial"/>
+                <w:sz w:val="22"/>
+                <w:szCs w:val="22"/>
+              </w:rPr>
+              <w:t>,</w:t>
+            </w:r>
+            <w:proofErr w:type="gramEnd"/>
+            <w:r>
+              <w:rPr>
+                <w:rFonts w:ascii="Arial" w:eastAsia="Arial" w:hAnsi="Arial" w:cs="Arial"/>
+                <w:sz w:val="22"/>
+                <w:szCs w:val="22"/>
+              </w:rPr>
+              <w:t xml:space="preserve"> et je clique sur le bouton « Envoyer »</w:t>
             </w:r>
           </w:p>
         </w:tc>
@@ -2487,6 +2684,7 @@
                 <w:szCs w:val="20"/>
               </w:rPr>
             </w:pPr>
+            <w:proofErr w:type="spellStart"/>
             <w:r>
               <w:rPr>
                 <w:rFonts w:ascii="Arial" w:eastAsia="Arial" w:hAnsi="Arial" w:cs="Arial"/>
@@ -2497,6 +2695,7 @@
               </w:rPr>
               <w:t>Then</w:t>
             </w:r>
+            <w:proofErr w:type="spellEnd"/>
           </w:p>
         </w:tc>
         <w:tc>
@@ -2537,6 +2736,7 @@
               </w:rPr>
               <w:t xml:space="preserve">Je reste sur la page </w:t>
             </w:r>
+            <w:proofErr w:type="spellStart"/>
             <w:r>
               <w:rPr>
                 <w:rFonts w:ascii="Arial" w:eastAsia="Arial" w:hAnsi="Arial" w:cs="Arial"/>
@@ -2546,6 +2746,7 @@
               </w:rPr>
               <w:t>NewBill</w:t>
             </w:r>
+            <w:proofErr w:type="spellEnd"/>
             <w:r>
               <w:rPr>
                 <w:rFonts w:ascii="Arial" w:eastAsia="Arial" w:hAnsi="Arial" w:cs="Arial"/>
@@ -2705,6 +2906,7 @@
                 <w:szCs w:val="20"/>
               </w:rPr>
             </w:pPr>
+            <w:proofErr w:type="spellStart"/>
             <w:r>
               <w:rPr>
                 <w:rFonts w:ascii="Arial" w:eastAsia="Arial" w:hAnsi="Arial" w:cs="Arial"/>
@@ -2715,6 +2917,7 @@
               </w:rPr>
               <w:t>Given</w:t>
             </w:r>
+            <w:proofErr w:type="spellEnd"/>
           </w:p>
         </w:tc>
         <w:tc>
@@ -2753,25 +2956,36 @@
                 <w:szCs w:val="22"/>
                 <w:lang w:val="fr-FR"/>
               </w:rPr>
-              <w:t>Je suis connecté en tant qu’employé et j’ai cliqué sur le bouton "</w:t>
-            </w:r>
-            <w:r>
-              <w:rPr>
-                <w:rFonts w:ascii="Arial" w:eastAsia="Arial" w:hAnsi="Arial" w:cs="Arial"/>
-                <w:sz w:val="22"/>
-                <w:szCs w:val="22"/>
-                <w:lang w:val="fr-FR"/>
-              </w:rPr>
-              <w:t>Nouvelle note de frais</w:t>
-            </w:r>
-            <w:r>
-              <w:rPr>
-                <w:rFonts w:ascii="Arial" w:eastAsia="Arial" w:hAnsi="Arial" w:cs="Arial"/>
-                <w:sz w:val="22"/>
-                <w:szCs w:val="22"/>
-                <w:lang w:val="fr-FR"/>
-              </w:rPr>
-              <w:t>".</w:t>
+              <w:t>Je suis connecté en tant qu’employé</w:t>
+            </w:r>
+            <w:r>
+              <w:rPr>
+                <w:rFonts w:ascii="Arial" w:eastAsia="Arial" w:hAnsi="Arial" w:cs="Arial"/>
+                <w:sz w:val="22"/>
+                <w:szCs w:val="22"/>
+                <w:lang w:val="fr-FR"/>
+              </w:rPr>
+              <w:t xml:space="preserve"> sur la page </w:t>
+            </w:r>
+            <w:proofErr w:type="spellStart"/>
+            <w:r>
+              <w:rPr>
+                <w:rFonts w:ascii="Arial" w:eastAsia="Arial" w:hAnsi="Arial" w:cs="Arial"/>
+                <w:sz w:val="22"/>
+                <w:szCs w:val="22"/>
+                <w:lang w:val="fr-FR"/>
+              </w:rPr>
+              <w:t>NewBill</w:t>
+            </w:r>
+            <w:proofErr w:type="spellEnd"/>
+            <w:r>
+              <w:rPr>
+                <w:rFonts w:ascii="Arial" w:eastAsia="Arial" w:hAnsi="Arial" w:cs="Arial"/>
+                <w:sz w:val="22"/>
+                <w:szCs w:val="22"/>
+                <w:lang w:val="fr-FR"/>
+              </w:rPr>
+              <w:t>.</w:t>
             </w:r>
           </w:p>
         </w:tc>
@@ -2809,6 +3023,7 @@
                 <w:szCs w:val="20"/>
               </w:rPr>
             </w:pPr>
+            <w:proofErr w:type="spellStart"/>
             <w:r>
               <w:rPr>
                 <w:rFonts w:ascii="Arial" w:eastAsia="Arial" w:hAnsi="Arial" w:cs="Arial"/>
@@ -2819,6 +3034,7 @@
               </w:rPr>
               <w:t>When</w:t>
             </w:r>
+            <w:proofErr w:type="spellEnd"/>
           </w:p>
         </w:tc>
         <w:tc>
@@ -2981,6 +3197,7 @@
                 <w:szCs w:val="20"/>
               </w:rPr>
             </w:pPr>
+            <w:proofErr w:type="spellStart"/>
             <w:r>
               <w:rPr>
                 <w:rFonts w:ascii="Arial" w:eastAsia="Arial" w:hAnsi="Arial" w:cs="Arial"/>
@@ -2991,6 +3208,7 @@
               </w:rPr>
               <w:t>Then</w:t>
             </w:r>
+            <w:proofErr w:type="spellEnd"/>
           </w:p>
         </w:tc>
         <w:tc>
@@ -3181,6 +3399,7 @@
                 <w:szCs w:val="20"/>
               </w:rPr>
             </w:pPr>
+            <w:proofErr w:type="spellStart"/>
             <w:r>
               <w:rPr>
                 <w:rFonts w:ascii="Arial" w:eastAsia="Arial" w:hAnsi="Arial" w:cs="Arial"/>
@@ -3191,6 +3410,7 @@
               </w:rPr>
               <w:t>Given</w:t>
             </w:r>
+            <w:proofErr w:type="spellEnd"/>
           </w:p>
         </w:tc>
         <w:tc>
@@ -3229,25 +3449,36 @@
                 <w:szCs w:val="22"/>
                 <w:lang w:val="fr-FR"/>
               </w:rPr>
-              <w:t>Je suis connecté en tant qu’employé et j’ai cliqué sur le bouton "</w:t>
-            </w:r>
-            <w:r>
-              <w:rPr>
-                <w:rFonts w:ascii="Arial" w:eastAsia="Arial" w:hAnsi="Arial" w:cs="Arial"/>
-                <w:sz w:val="22"/>
-                <w:szCs w:val="22"/>
-                <w:lang w:val="fr-FR"/>
-              </w:rPr>
-              <w:t>Nouvelle note de frais</w:t>
-            </w:r>
-            <w:r>
-              <w:rPr>
-                <w:rFonts w:ascii="Arial" w:eastAsia="Arial" w:hAnsi="Arial" w:cs="Arial"/>
-                <w:sz w:val="22"/>
-                <w:szCs w:val="22"/>
-                <w:lang w:val="fr-FR"/>
-              </w:rPr>
-              <w:t>".</w:t>
+              <w:t>Je suis connecté en tant qu’employé</w:t>
+            </w:r>
+            <w:r>
+              <w:rPr>
+                <w:rFonts w:ascii="Arial" w:eastAsia="Arial" w:hAnsi="Arial" w:cs="Arial"/>
+                <w:sz w:val="22"/>
+                <w:szCs w:val="22"/>
+                <w:lang w:val="fr-FR"/>
+              </w:rPr>
+              <w:t xml:space="preserve"> sur la page </w:t>
+            </w:r>
+            <w:proofErr w:type="spellStart"/>
+            <w:r>
+              <w:rPr>
+                <w:rFonts w:ascii="Arial" w:eastAsia="Arial" w:hAnsi="Arial" w:cs="Arial"/>
+                <w:sz w:val="22"/>
+                <w:szCs w:val="22"/>
+                <w:lang w:val="fr-FR"/>
+              </w:rPr>
+              <w:t>NewBill</w:t>
+            </w:r>
+            <w:proofErr w:type="spellEnd"/>
+            <w:r>
+              <w:rPr>
+                <w:rFonts w:ascii="Arial" w:eastAsia="Arial" w:hAnsi="Arial" w:cs="Arial"/>
+                <w:sz w:val="22"/>
+                <w:szCs w:val="22"/>
+                <w:lang w:val="fr-FR"/>
+              </w:rPr>
+              <w:t>.</w:t>
             </w:r>
           </w:p>
         </w:tc>
@@ -3285,6 +3516,7 @@
                 <w:szCs w:val="20"/>
               </w:rPr>
             </w:pPr>
+            <w:proofErr w:type="spellStart"/>
             <w:r>
               <w:rPr>
                 <w:rFonts w:ascii="Arial" w:eastAsia="Arial" w:hAnsi="Arial" w:cs="Arial"/>
@@ -3295,6 +3527,7 @@
               </w:rPr>
               <w:t>When</w:t>
             </w:r>
+            <w:proofErr w:type="spellEnd"/>
           </w:p>
         </w:tc>
         <w:tc>
@@ -3351,6 +3584,69 @@
                 <w:szCs w:val="22"/>
                 <w:lang w:val="fr-FR"/>
               </w:rPr>
+              <w:t xml:space="preserve"> (ou moins </w:t>
+            </w:r>
+            <w:r>
+              <w:rPr>
+                <w:rFonts w:ascii="Arial" w:eastAsia="Arial" w:hAnsi="Arial" w:cs="Arial"/>
+                <w:sz w:val="22"/>
+                <w:szCs w:val="22"/>
+                <w:lang w:val="fr-FR"/>
+              </w:rPr>
+              <w:t>le</w:t>
+            </w:r>
+            <w:r>
+              <w:rPr>
+                <w:rFonts w:ascii="Arial" w:eastAsia="Arial" w:hAnsi="Arial" w:cs="Arial"/>
+                <w:sz w:val="22"/>
+                <w:szCs w:val="22"/>
+                <w:lang w:val="fr-FR"/>
+              </w:rPr>
+              <w:t>s</w:t>
+            </w:r>
+            <w:r>
+              <w:rPr>
+                <w:rFonts w:ascii="Arial" w:eastAsia="Arial" w:hAnsi="Arial" w:cs="Arial"/>
+                <w:sz w:val="22"/>
+                <w:szCs w:val="22"/>
+                <w:lang w:val="fr-FR"/>
+              </w:rPr>
+              <w:t xml:space="preserve"> champ</w:t>
+            </w:r>
+            <w:r>
+              <w:rPr>
+                <w:rFonts w:ascii="Arial" w:eastAsia="Arial" w:hAnsi="Arial" w:cs="Arial"/>
+                <w:sz w:val="22"/>
+                <w:szCs w:val="22"/>
+                <w:lang w:val="fr-FR"/>
+              </w:rPr>
+              <w:t>s</w:t>
+            </w:r>
+            <w:r>
+              <w:rPr>
+                <w:rFonts w:ascii="Arial" w:eastAsia="Arial" w:hAnsi="Arial" w:cs="Arial"/>
+                <w:sz w:val="22"/>
+                <w:szCs w:val="22"/>
+                <w:lang w:val="fr-FR"/>
+              </w:rPr>
+              <w:t xml:space="preserve"> </w:t>
+            </w:r>
+            <w:r>
+              <w:rPr>
+                <w:rFonts w:ascii="Arial" w:eastAsia="Arial" w:hAnsi="Arial" w:cs="Arial"/>
+                <w:sz w:val="22"/>
+                <w:szCs w:val="22"/>
+                <w:lang w:val="fr-FR"/>
+              </w:rPr>
+              <w:t>« Date »</w:t>
+            </w:r>
+            <w:r>
+              <w:rPr>
+                <w:rFonts w:ascii="Arial" w:eastAsia="Arial" w:hAnsi="Arial" w:cs="Arial"/>
+                <w:sz w:val="22"/>
+                <w:szCs w:val="22"/>
+                <w:lang w:val="fr-FR"/>
+              </w:rPr>
               <w:t xml:space="preserve">, </w:t>
             </w:r>
             <w:r>
@@ -3360,51 +3656,6 @@
                 <w:szCs w:val="22"/>
                 <w:lang w:val="fr-FR"/>
               </w:rPr>
-              <w:t>c.-à-d.</w:t>
-            </w:r>
-            <w:r>
-              <w:rPr>
-                <w:rFonts w:ascii="Arial" w:eastAsia="Arial" w:hAnsi="Arial" w:cs="Arial"/>
-                <w:sz w:val="22"/>
-                <w:szCs w:val="22"/>
-                <w:lang w:val="fr-FR"/>
-              </w:rPr>
-              <w:t xml:space="preserve"> </w:t>
-            </w:r>
-            <w:r>
-              <w:rPr>
-                <w:rFonts w:ascii="Arial" w:eastAsia="Arial" w:hAnsi="Arial" w:cs="Arial"/>
-                <w:sz w:val="22"/>
-                <w:szCs w:val="22"/>
-                <w:lang w:val="fr-FR"/>
-              </w:rPr>
-              <w:t xml:space="preserve">le champ </w:t>
-            </w:r>
-            <w:r>
-              <w:rPr>
-                <w:rFonts w:ascii="Arial" w:eastAsia="Arial" w:hAnsi="Arial" w:cs="Arial"/>
-                <w:sz w:val="22"/>
-                <w:szCs w:val="22"/>
-                <w:lang w:val="fr-FR"/>
-              </w:rPr>
-              <w:t xml:space="preserve">« Date », </w:t>
-            </w:r>
-            <w:r>
-              <w:rPr>
-                <w:rFonts w:ascii="Arial" w:eastAsia="Arial" w:hAnsi="Arial" w:cs="Arial"/>
-                <w:sz w:val="22"/>
-                <w:szCs w:val="22"/>
-                <w:lang w:val="fr-FR"/>
-              </w:rPr>
-              <w:t xml:space="preserve">le champ </w:t>
-            </w:r>
-            <w:r>
-              <w:rPr>
-                <w:rFonts w:ascii="Arial" w:eastAsia="Arial" w:hAnsi="Arial" w:cs="Arial"/>
-                <w:sz w:val="22"/>
-                <w:szCs w:val="22"/>
-                <w:lang w:val="fr-FR"/>
-              </w:rPr>
               <w:t>« </w:t>
             </w:r>
             <w:r>
@@ -3430,16 +3681,7 @@
                 <w:szCs w:val="22"/>
                 <w:lang w:val="fr-FR"/>
               </w:rPr>
-              <w:t>le champ</w:t>
-            </w:r>
-            <w:r>
-              <w:rPr>
-                <w:rFonts w:ascii="Arial" w:eastAsia="Arial" w:hAnsi="Arial" w:cs="Arial"/>
-                <w:sz w:val="22"/>
-                <w:szCs w:val="22"/>
-                <w:lang w:val="fr-FR"/>
-              </w:rPr>
-              <w:t xml:space="preserve"> « </w:t>
+              <w:t>« </w:t>
             </w:r>
             <w:r>
               <w:rPr>
@@ -3456,15 +3698,39 @@
                 <w:sz w:val="22"/>
                 <w:szCs w:val="22"/>
               </w:rPr>
-              <w:t xml:space="preserve"> » et </w:t>
-            </w:r>
-            <w:r>
-              <w:rPr>
-                <w:rFonts w:ascii="Arial" w:eastAsia="Arial" w:hAnsi="Arial" w:cs="Arial"/>
-                <w:sz w:val="22"/>
-                <w:szCs w:val="22"/>
-              </w:rPr>
-              <w:t>le champ « Justificatif »</w:t>
+              <w:t> »</w:t>
+            </w:r>
+            <w:r>
+              <w:rPr>
+                <w:rFonts w:ascii="Arial" w:eastAsia="Arial" w:hAnsi="Arial" w:cs="Arial"/>
+                <w:sz w:val="22"/>
+                <w:szCs w:val="22"/>
+              </w:rPr>
+              <w:t>,</w:t>
+            </w:r>
+            <w:r>
+              <w:rPr>
+                <w:rFonts w:ascii="Arial" w:eastAsia="Arial" w:hAnsi="Arial" w:cs="Arial"/>
+                <w:sz w:val="22"/>
+                <w:szCs w:val="22"/>
+              </w:rPr>
+              <w:t xml:space="preserve"> et </w:t>
+            </w:r>
+            <w:r>
+              <w:rPr>
+                <w:rFonts w:ascii="Arial" w:eastAsia="Arial" w:hAnsi="Arial" w:cs="Arial"/>
+                <w:sz w:val="22"/>
+                <w:szCs w:val="22"/>
+              </w:rPr>
+              <w:t>« Justificatif »</w:t>
+            </w:r>
+            <w:r>
+              <w:rPr>
+                <w:rFonts w:ascii="Arial" w:eastAsia="Arial" w:hAnsi="Arial" w:cs="Arial"/>
+                <w:sz w:val="22"/>
+                <w:szCs w:val="22"/>
+              </w:rPr>
+              <w:t>)</w:t>
             </w:r>
             <w:r>
               <w:rPr>
@@ -3510,6 +3776,7 @@
                 <w:szCs w:val="20"/>
               </w:rPr>
             </w:pPr>
+            <w:proofErr w:type="spellStart"/>
             <w:r>
               <w:rPr>
                 <w:rFonts w:ascii="Arial" w:eastAsia="Arial" w:hAnsi="Arial" w:cs="Arial"/>
@@ -3520,6 +3787,7 @@
               </w:rPr>
               <w:t>Then</w:t>
             </w:r>
+            <w:proofErr w:type="spellEnd"/>
           </w:p>
         </w:tc>
         <w:tc>
@@ -3737,6 +4005,7 @@
                 <w:szCs w:val="20"/>
               </w:rPr>
             </w:pPr>
+            <w:proofErr w:type="spellStart"/>
             <w:r>
               <w:rPr>
                 <w:rFonts w:ascii="Arial" w:eastAsia="Arial" w:hAnsi="Arial" w:cs="Arial"/>
@@ -3747,6 +4016,7 @@
               </w:rPr>
               <w:t>Given</w:t>
             </w:r>
+            <w:proofErr w:type="spellEnd"/>
           </w:p>
         </w:tc>
         <w:tc>
@@ -3785,25 +4055,36 @@
                 <w:szCs w:val="22"/>
                 <w:lang w:val="fr-FR"/>
               </w:rPr>
-              <w:t>Je suis connecté en tant qu’employé et j’ai cliqué sur le bouton "</w:t>
-            </w:r>
-            <w:r>
-              <w:rPr>
-                <w:rFonts w:ascii="Arial" w:eastAsia="Arial" w:hAnsi="Arial" w:cs="Arial"/>
-                <w:sz w:val="22"/>
-                <w:szCs w:val="22"/>
-                <w:lang w:val="fr-FR"/>
-              </w:rPr>
-              <w:t>Nouvelle note de frais</w:t>
-            </w:r>
-            <w:r>
-              <w:rPr>
-                <w:rFonts w:ascii="Arial" w:eastAsia="Arial" w:hAnsi="Arial" w:cs="Arial"/>
-                <w:sz w:val="22"/>
-                <w:szCs w:val="22"/>
-                <w:lang w:val="fr-FR"/>
-              </w:rPr>
-              <w:t>".</w:t>
+              <w:t>Je suis connecté en tant qu’employé</w:t>
+            </w:r>
+            <w:r>
+              <w:rPr>
+                <w:rFonts w:ascii="Arial" w:eastAsia="Arial" w:hAnsi="Arial" w:cs="Arial"/>
+                <w:sz w:val="22"/>
+                <w:szCs w:val="22"/>
+                <w:lang w:val="fr-FR"/>
+              </w:rPr>
+              <w:t xml:space="preserve"> sur la page </w:t>
+            </w:r>
+            <w:proofErr w:type="spellStart"/>
+            <w:r>
+              <w:rPr>
+                <w:rFonts w:ascii="Arial" w:eastAsia="Arial" w:hAnsi="Arial" w:cs="Arial"/>
+                <w:sz w:val="22"/>
+                <w:szCs w:val="22"/>
+                <w:lang w:val="fr-FR"/>
+              </w:rPr>
+              <w:t>NewBill</w:t>
+            </w:r>
+            <w:proofErr w:type="spellEnd"/>
+            <w:r>
+              <w:rPr>
+                <w:rFonts w:ascii="Arial" w:eastAsia="Arial" w:hAnsi="Arial" w:cs="Arial"/>
+                <w:sz w:val="22"/>
+                <w:szCs w:val="22"/>
+                <w:lang w:val="fr-FR"/>
+              </w:rPr>
+              <w:t>.</w:t>
             </w:r>
           </w:p>
         </w:tc>
@@ -3841,6 +4122,7 @@
                 <w:szCs w:val="20"/>
               </w:rPr>
             </w:pPr>
+            <w:proofErr w:type="spellStart"/>
             <w:r>
               <w:rPr>
                 <w:rFonts w:ascii="Arial" w:eastAsia="Arial" w:hAnsi="Arial" w:cs="Arial"/>
@@ -3851,6 +4133,7 @@
               </w:rPr>
               <w:t>When</w:t>
             </w:r>
+            <w:proofErr w:type="spellEnd"/>
           </w:p>
         </w:tc>
         <w:tc>
@@ -3927,6 +4210,7 @@
                 <w:szCs w:val="20"/>
               </w:rPr>
             </w:pPr>
+            <w:proofErr w:type="spellStart"/>
             <w:r>
               <w:rPr>
                 <w:rFonts w:ascii="Arial" w:eastAsia="Arial" w:hAnsi="Arial" w:cs="Arial"/>
@@ -3937,6 +4221,7 @@
               </w:rPr>
               <w:t>Then</w:t>
             </w:r>
+            <w:proofErr w:type="spellEnd"/>
           </w:p>
         </w:tc>
         <w:tc>
@@ -4087,6 +4372,54 @@
               </w:rPr>
             </w:pPr>
           </w:p>
+          <w:p>
+            <w:pPr>
+              <w:widowControl w:val="0"/>
+              <w:ind w:firstLine="0"/>
+              <w:jc w:val="left"/>
+              <w:rPr>
+                <w:rFonts w:ascii="Arial" w:eastAsia="Arial" w:hAnsi="Arial" w:cs="Arial"/>
+                <w:sz w:val="20"/>
+                <w:szCs w:val="20"/>
+              </w:rPr>
+            </w:pPr>
+          </w:p>
+          <w:p>
+            <w:pPr>
+              <w:widowControl w:val="0"/>
+              <w:ind w:firstLine="0"/>
+              <w:jc w:val="left"/>
+              <w:rPr>
+                <w:rFonts w:ascii="Arial" w:eastAsia="Arial" w:hAnsi="Arial" w:cs="Arial"/>
+                <w:sz w:val="20"/>
+                <w:szCs w:val="20"/>
+              </w:rPr>
+            </w:pPr>
+          </w:p>
+          <w:p>
+            <w:pPr>
+              <w:widowControl w:val="0"/>
+              <w:ind w:firstLine="0"/>
+              <w:jc w:val="left"/>
+              <w:rPr>
+                <w:rFonts w:ascii="Arial" w:eastAsia="Arial" w:hAnsi="Arial" w:cs="Arial"/>
+                <w:sz w:val="20"/>
+                <w:szCs w:val="20"/>
+              </w:rPr>
+            </w:pPr>
+          </w:p>
+          <w:p>
+            <w:pPr>
+              <w:widowControl w:val="0"/>
+              <w:ind w:firstLine="0"/>
+              <w:jc w:val="left"/>
+              <w:rPr>
+                <w:rFonts w:ascii="Arial" w:eastAsia="Arial" w:hAnsi="Arial" w:cs="Arial"/>
+                <w:sz w:val="20"/>
+                <w:szCs w:val="20"/>
+              </w:rPr>
+            </w:pPr>
+          </w:p>
         </w:tc>
       </w:tr>
       <w:tr>
@@ -4131,6 +4464,7 @@
                 <w:sz w:val="22"/>
                 <w:szCs w:val="22"/>
               </w:rPr>
+              <w:lastRenderedPageBreak/>
               <w:t>Scénario 10</w:t>
             </w:r>
           </w:p>
@@ -4169,6 +4503,7 @@
                 <w:szCs w:val="20"/>
               </w:rPr>
             </w:pPr>
+            <w:proofErr w:type="spellStart"/>
             <w:r>
               <w:rPr>
                 <w:rFonts w:ascii="Arial" w:eastAsia="Arial" w:hAnsi="Arial" w:cs="Arial"/>
@@ -4179,6 +4514,7 @@
               </w:rPr>
               <w:t>Given</w:t>
             </w:r>
+            <w:proofErr w:type="spellEnd"/>
           </w:p>
         </w:tc>
         <w:tc>
@@ -4217,25 +4553,36 @@
                 <w:szCs w:val="22"/>
                 <w:lang w:val="fr-FR"/>
               </w:rPr>
-              <w:t>Je suis connecté en tant qu’employé et j’ai cliqué sur le bouton "</w:t>
-            </w:r>
-            <w:r>
-              <w:rPr>
-                <w:rFonts w:ascii="Arial" w:eastAsia="Arial" w:hAnsi="Arial" w:cs="Arial"/>
-                <w:sz w:val="22"/>
-                <w:szCs w:val="22"/>
-                <w:lang w:val="fr-FR"/>
-              </w:rPr>
-              <w:t>Nouvelle note de frais</w:t>
-            </w:r>
-            <w:r>
-              <w:rPr>
-                <w:rFonts w:ascii="Arial" w:eastAsia="Arial" w:hAnsi="Arial" w:cs="Arial"/>
-                <w:sz w:val="22"/>
-                <w:szCs w:val="22"/>
-                <w:lang w:val="fr-FR"/>
-              </w:rPr>
-              <w:t>".</w:t>
+              <w:t>Je suis connecté en tant qu’employé</w:t>
+            </w:r>
+            <w:r>
+              <w:rPr>
+                <w:rFonts w:ascii="Arial" w:eastAsia="Arial" w:hAnsi="Arial" w:cs="Arial"/>
+                <w:sz w:val="22"/>
+                <w:szCs w:val="22"/>
+                <w:lang w:val="fr-FR"/>
+              </w:rPr>
+              <w:t xml:space="preserve"> sur la page </w:t>
+            </w:r>
+            <w:proofErr w:type="spellStart"/>
+            <w:r>
+              <w:rPr>
+                <w:rFonts w:ascii="Arial" w:eastAsia="Arial" w:hAnsi="Arial" w:cs="Arial"/>
+                <w:sz w:val="22"/>
+                <w:szCs w:val="22"/>
+                <w:lang w:val="fr-FR"/>
+              </w:rPr>
+              <w:t>NewBill</w:t>
+            </w:r>
+            <w:proofErr w:type="spellEnd"/>
+            <w:r>
+              <w:rPr>
+                <w:rFonts w:ascii="Arial" w:eastAsia="Arial" w:hAnsi="Arial" w:cs="Arial"/>
+                <w:sz w:val="22"/>
+                <w:szCs w:val="22"/>
+                <w:lang w:val="fr-FR"/>
+              </w:rPr>
+              <w:t>.</w:t>
             </w:r>
           </w:p>
         </w:tc>
@@ -4273,6 +4620,7 @@
                 <w:szCs w:val="20"/>
               </w:rPr>
             </w:pPr>
+            <w:proofErr w:type="spellStart"/>
             <w:r>
               <w:rPr>
                 <w:rFonts w:ascii="Arial" w:eastAsia="Arial" w:hAnsi="Arial" w:cs="Arial"/>
@@ -4283,6 +4631,7 @@
               </w:rPr>
               <w:t>When</w:t>
             </w:r>
+            <w:proofErr w:type="spellEnd"/>
           </w:p>
         </w:tc>
         <w:tc>
@@ -4413,6 +4762,7 @@
                 <w:szCs w:val="20"/>
               </w:rPr>
             </w:pPr>
+            <w:proofErr w:type="spellStart"/>
             <w:r>
               <w:rPr>
                 <w:rFonts w:ascii="Arial" w:eastAsia="Arial" w:hAnsi="Arial" w:cs="Arial"/>
@@ -4423,6 +4773,7 @@
               </w:rPr>
               <w:t>Then</w:t>
             </w:r>
+            <w:proofErr w:type="spellEnd"/>
           </w:p>
         </w:tc>
         <w:tc>
@@ -4631,6 +4982,7 @@
                 <w:szCs w:val="20"/>
               </w:rPr>
             </w:pPr>
+            <w:proofErr w:type="spellStart"/>
             <w:r>
               <w:rPr>
                 <w:rFonts w:ascii="Arial" w:eastAsia="Arial" w:hAnsi="Arial" w:cs="Arial"/>
@@ -4641,6 +4993,7 @@
               </w:rPr>
               <w:t>Given</w:t>
             </w:r>
+            <w:proofErr w:type="spellEnd"/>
           </w:p>
         </w:tc>
         <w:tc>
@@ -4735,6 +5088,7 @@
                 <w:szCs w:val="20"/>
               </w:rPr>
             </w:pPr>
+            <w:proofErr w:type="spellStart"/>
             <w:r>
               <w:rPr>
                 <w:rFonts w:ascii="Arial" w:eastAsia="Arial" w:hAnsi="Arial" w:cs="Arial"/>
@@ -4745,6 +5099,7 @@
               </w:rPr>
               <w:t>When</w:t>
             </w:r>
+            <w:proofErr w:type="spellEnd"/>
           </w:p>
         </w:tc>
         <w:tc>
@@ -4821,6 +5176,7 @@
                 <w:szCs w:val="20"/>
               </w:rPr>
             </w:pPr>
+            <w:proofErr w:type="spellStart"/>
             <w:r>
               <w:rPr>
                 <w:rFonts w:ascii="Arial" w:eastAsia="Arial" w:hAnsi="Arial" w:cs="Arial"/>
@@ -4831,6 +5187,7 @@
               </w:rPr>
               <w:t>Then</w:t>
             </w:r>
+            <w:proofErr w:type="spellEnd"/>
           </w:p>
         </w:tc>
         <w:tc>
@@ -5020,6 +5377,7 @@
                 <w:szCs w:val="20"/>
               </w:rPr>
             </w:pPr>
+            <w:proofErr w:type="spellStart"/>
             <w:r>
               <w:rPr>
                 <w:rFonts w:ascii="Arial" w:eastAsia="Arial" w:hAnsi="Arial" w:cs="Arial"/>
@@ -5030,6 +5388,7 @@
               </w:rPr>
               <w:t>Given</w:t>
             </w:r>
+            <w:proofErr w:type="spellEnd"/>
           </w:p>
         </w:tc>
         <w:tc>
@@ -5124,6 +5483,7 @@
                 <w:szCs w:val="20"/>
               </w:rPr>
             </w:pPr>
+            <w:proofErr w:type="spellStart"/>
             <w:r>
               <w:rPr>
                 <w:rFonts w:ascii="Arial" w:eastAsia="Arial" w:hAnsi="Arial" w:cs="Arial"/>
@@ -5134,6 +5494,7 @@
               </w:rPr>
               <w:t>When</w:t>
             </w:r>
+            <w:proofErr w:type="spellEnd"/>
           </w:p>
         </w:tc>
         <w:tc>
@@ -5210,6 +5571,7 @@
                 <w:szCs w:val="20"/>
               </w:rPr>
             </w:pPr>
+            <w:proofErr w:type="spellStart"/>
             <w:r>
               <w:rPr>
                 <w:rFonts w:ascii="Arial" w:eastAsia="Arial" w:hAnsi="Arial" w:cs="Arial"/>
@@ -5220,6 +5582,7 @@
               </w:rPr>
               <w:t>Then</w:t>
             </w:r>
+            <w:proofErr w:type="spellEnd"/>
           </w:p>
         </w:tc>
         <w:tc>

</xml_diff>